<commit_message>
Opdateret kode til rapport samt fjernet lidt udnødvendigt kode i programmet
</commit_message>
<xml_diff>
--- a/Documenter/kode til rapport.docx
+++ b/Documenter/kode til rapport.docx
@@ -121,14 +121,27 @@
       <w:r>
         <w:t xml:space="preserve">Figur </w:t>
       </w:r>
-      <w:fldSimple w:instr=" SEQ Figur \* ARABIC ">
-        <w:r>
-          <w:rPr>
-            <w:noProof/>
-          </w:rPr>
-          <w:t>1</w:t>
-        </w:r>
-      </w:fldSimple>
+      <w:r>
+        <w:fldChar w:fldCharType="begin"/>
+      </w:r>
+      <w:r>
+        <w:instrText xml:space="preserve"> SEQ Figur \* ARABIC </w:instrText>
+      </w:r>
+      <w:r>
+        <w:fldChar w:fldCharType="separate"/>
+      </w:r>
+      <w:r>
+        <w:rPr>
+          <w:noProof/>
+        </w:rPr>
+        <w:t>1</w:t>
+      </w:r>
+      <w:r>
+        <w:rPr>
+          <w:noProof/>
+        </w:rPr>
+        <w:fldChar w:fldCharType="end"/>
+      </w:r>
     </w:p>
     <w:p>
       <w:r>
@@ -290,6 +303,9 @@
         <w:keepNext/>
       </w:pPr>
       <w:r>
+        <w:rPr>
+          <w:noProof/>
+        </w:rPr>
         <w:drawing>
           <wp:inline distT="0" distB="0" distL="0" distR="0" wp14:anchorId="7CF07432" wp14:editId="7EA9DE06">
             <wp:extent cx="4157693" cy="700093"/>
@@ -334,14 +350,27 @@
       <w:r>
         <w:t xml:space="preserve">Figur </w:t>
       </w:r>
-      <w:fldSimple w:instr=" SEQ Figur \* ARABIC ">
-        <w:r>
-          <w:rPr>
-            <w:noProof/>
-          </w:rPr>
-          <w:t>2</w:t>
-        </w:r>
-      </w:fldSimple>
+      <w:r>
+        <w:fldChar w:fldCharType="begin"/>
+      </w:r>
+      <w:r>
+        <w:instrText xml:space="preserve"> SEQ Figur \* ARABIC </w:instrText>
+      </w:r>
+      <w:r>
+        <w:fldChar w:fldCharType="separate"/>
+      </w:r>
+      <w:r>
+        <w:rPr>
+          <w:noProof/>
+        </w:rPr>
+        <w:t>2</w:t>
+      </w:r>
+      <w:r>
+        <w:rPr>
+          <w:noProof/>
+        </w:rPr>
+        <w:fldChar w:fldCharType="end"/>
+      </w:r>
     </w:p>
     <w:p>
       <w:pPr>
@@ -398,6 +427,9 @@
         <w:keepNext/>
       </w:pPr>
       <w:r>
+        <w:rPr>
+          <w:noProof/>
+        </w:rPr>
         <w:drawing>
           <wp:inline distT="0" distB="0" distL="0" distR="0" wp14:anchorId="42E401D3" wp14:editId="18C11230">
             <wp:extent cx="5234026" cy="2005027"/>
@@ -442,14 +474,27 @@
       <w:r>
         <w:t xml:space="preserve">Figur </w:t>
       </w:r>
-      <w:fldSimple w:instr=" SEQ Figur \* ARABIC ">
-        <w:r>
-          <w:rPr>
-            <w:noProof/>
-          </w:rPr>
-          <w:t>3</w:t>
-        </w:r>
-      </w:fldSimple>
+      <w:r>
+        <w:fldChar w:fldCharType="begin"/>
+      </w:r>
+      <w:r>
+        <w:instrText xml:space="preserve"> SEQ Figur \* ARABIC </w:instrText>
+      </w:r>
+      <w:r>
+        <w:fldChar w:fldCharType="separate"/>
+      </w:r>
+      <w:r>
+        <w:rPr>
+          <w:noProof/>
+        </w:rPr>
+        <w:t>3</w:t>
+      </w:r>
+      <w:r>
+        <w:rPr>
+          <w:noProof/>
+        </w:rPr>
+        <w:fldChar w:fldCharType="end"/>
+      </w:r>
     </w:p>
     <w:p>
       <w:r>
@@ -546,6 +591,9 @@
         <w:keepNext/>
       </w:pPr>
       <w:r>
+        <w:rPr>
+          <w:noProof/>
+        </w:rPr>
         <w:lastRenderedPageBreak/>
         <w:drawing>
           <wp:inline distT="0" distB="0" distL="0" distR="0" wp14:anchorId="0D43BC07" wp14:editId="2D3BEF5E">
@@ -591,14 +639,27 @@
       <w:r>
         <w:t xml:space="preserve">Figur </w:t>
       </w:r>
-      <w:fldSimple w:instr=" SEQ Figur \* ARABIC ">
-        <w:r>
-          <w:rPr>
-            <w:noProof/>
-          </w:rPr>
-          <w:t>4</w:t>
-        </w:r>
-      </w:fldSimple>
+      <w:r>
+        <w:fldChar w:fldCharType="begin"/>
+      </w:r>
+      <w:r>
+        <w:instrText xml:space="preserve"> SEQ Figur \* ARABIC </w:instrText>
+      </w:r>
+      <w:r>
+        <w:fldChar w:fldCharType="separate"/>
+      </w:r>
+      <w:r>
+        <w:rPr>
+          <w:noProof/>
+        </w:rPr>
+        <w:t>4</w:t>
+      </w:r>
+      <w:r>
+        <w:rPr>
+          <w:noProof/>
+        </w:rPr>
+        <w:fldChar w:fldCharType="end"/>
+      </w:r>
     </w:p>
     <w:p>
       <w:r>
@@ -675,6 +736,9 @@
         <w:keepNext/>
       </w:pPr>
       <w:r>
+        <w:rPr>
+          <w:noProof/>
+        </w:rPr>
         <w:drawing>
           <wp:inline distT="0" distB="0" distL="0" distR="0" wp14:anchorId="77680A8A" wp14:editId="78D7AC0B">
             <wp:extent cx="3562376" cy="2914671"/>
@@ -719,14 +783,27 @@
       <w:r>
         <w:t xml:space="preserve">Figur </w:t>
       </w:r>
-      <w:fldSimple w:instr=" SEQ Figur \* ARABIC ">
-        <w:r>
-          <w:rPr>
-            <w:noProof/>
-          </w:rPr>
-          <w:t>5</w:t>
-        </w:r>
-      </w:fldSimple>
+      <w:r>
+        <w:fldChar w:fldCharType="begin"/>
+      </w:r>
+      <w:r>
+        <w:instrText xml:space="preserve"> SEQ Figur \* ARABIC </w:instrText>
+      </w:r>
+      <w:r>
+        <w:fldChar w:fldCharType="separate"/>
+      </w:r>
+      <w:r>
+        <w:rPr>
+          <w:noProof/>
+        </w:rPr>
+        <w:t>5</w:t>
+      </w:r>
+      <w:r>
+        <w:rPr>
+          <w:noProof/>
+        </w:rPr>
+        <w:fldChar w:fldCharType="end"/>
+      </w:r>
     </w:p>
     <w:p/>
     <w:p>
@@ -806,6 +883,9 @@
       </w:r>
       <w:proofErr w:type="spellEnd"/>
       <w:r>
+        <w:rPr>
+          <w:noProof/>
+        </w:rPr>
         <w:drawing>
           <wp:inline distT="0" distB="0" distL="0" distR="0" wp14:anchorId="6A328DC0" wp14:editId="122F3648">
             <wp:extent cx="4857786" cy="3090885"/>
@@ -850,14 +930,27 @@
       <w:r>
         <w:t xml:space="preserve">Figur </w:t>
       </w:r>
-      <w:fldSimple w:instr=" SEQ Figur \* ARABIC ">
-        <w:r>
-          <w:rPr>
-            <w:noProof/>
-          </w:rPr>
-          <w:t>6</w:t>
-        </w:r>
-      </w:fldSimple>
+      <w:r>
+        <w:fldChar w:fldCharType="begin"/>
+      </w:r>
+      <w:r>
+        <w:instrText xml:space="preserve"> SEQ Figur \* ARABIC </w:instrText>
+      </w:r>
+      <w:r>
+        <w:fldChar w:fldCharType="separate"/>
+      </w:r>
+      <w:r>
+        <w:rPr>
+          <w:noProof/>
+        </w:rPr>
+        <w:t>6</w:t>
+      </w:r>
+      <w:r>
+        <w:rPr>
+          <w:noProof/>
+        </w:rPr>
+        <w:fldChar w:fldCharType="end"/>
+      </w:r>
     </w:p>
     <w:p>
       <w:r>
@@ -978,6 +1071,9 @@
         <w:t xml:space="preserve"> </w:t>
       </w:r>
       <w:r>
+        <w:rPr>
+          <w:noProof/>
+        </w:rPr>
         <w:drawing>
           <wp:inline distT="0" distB="0" distL="0" distR="0" wp14:anchorId="579AF300" wp14:editId="066009B7">
             <wp:extent cx="2695595" cy="180976"/>
@@ -1071,6 +1167,9 @@
         <w:keepNext/>
       </w:pPr>
       <w:r>
+        <w:rPr>
+          <w:noProof/>
+        </w:rPr>
         <w:drawing>
           <wp:inline distT="0" distB="0" distL="0" distR="0" wp14:anchorId="24EB88F1" wp14:editId="7FBCFAE7">
             <wp:extent cx="2662257" cy="1466861"/>
@@ -1115,14 +1214,27 @@
       <w:r>
         <w:t xml:space="preserve">Figur </w:t>
       </w:r>
-      <w:fldSimple w:instr=" SEQ Figur \* ARABIC ">
-        <w:r>
-          <w:rPr>
-            <w:noProof/>
-          </w:rPr>
-          <w:t>7</w:t>
-        </w:r>
-      </w:fldSimple>
+      <w:r>
+        <w:fldChar w:fldCharType="begin"/>
+      </w:r>
+      <w:r>
+        <w:instrText xml:space="preserve"> SEQ Figur \* ARABIC </w:instrText>
+      </w:r>
+      <w:r>
+        <w:fldChar w:fldCharType="separate"/>
+      </w:r>
+      <w:r>
+        <w:rPr>
+          <w:noProof/>
+        </w:rPr>
+        <w:t>7</w:t>
+      </w:r>
+      <w:r>
+        <w:rPr>
+          <w:noProof/>
+        </w:rPr>
+        <w:fldChar w:fldCharType="end"/>
+      </w:r>
     </w:p>
     <w:p>
       <w:pPr>
@@ -1133,6 +1245,9 @@
         <w:t xml:space="preserve"> </w:t>
       </w:r>
       <w:r>
+        <w:rPr>
+          <w:noProof/>
+        </w:rPr>
         <w:drawing>
           <wp:inline distT="0" distB="0" distL="0" distR="0" wp14:anchorId="7A7FD381" wp14:editId="3C1FCEE4">
             <wp:extent cx="5534065" cy="1795476"/>
@@ -1177,14 +1292,27 @@
       <w:r>
         <w:t xml:space="preserve">Figur </w:t>
       </w:r>
-      <w:fldSimple w:instr=" SEQ Figur \* ARABIC ">
-        <w:r>
-          <w:rPr>
-            <w:noProof/>
-          </w:rPr>
-          <w:t>8</w:t>
-        </w:r>
-      </w:fldSimple>
+      <w:r>
+        <w:fldChar w:fldCharType="begin"/>
+      </w:r>
+      <w:r>
+        <w:instrText xml:space="preserve"> SEQ Figur \* ARABIC </w:instrText>
+      </w:r>
+      <w:r>
+        <w:fldChar w:fldCharType="separate"/>
+      </w:r>
+      <w:r>
+        <w:rPr>
+          <w:noProof/>
+        </w:rPr>
+        <w:t>8</w:t>
+      </w:r>
+      <w:r>
+        <w:rPr>
+          <w:noProof/>
+        </w:rPr>
+        <w:fldChar w:fldCharType="end"/>
+      </w:r>
     </w:p>
     <w:p>
       <w:pPr>
@@ -1245,6 +1373,9 @@
         <w:t xml:space="preserve"> </w:t>
       </w:r>
       <w:r>
+        <w:rPr>
+          <w:noProof/>
+        </w:rPr>
         <w:drawing>
           <wp:inline distT="0" distB="0" distL="0" distR="0" wp14:anchorId="2BF6FC2D" wp14:editId="4D9867C9">
             <wp:extent cx="4052917" cy="152401"/>
@@ -1304,32 +1435,85 @@
     </w:p>
     <w:p/>
     <w:p>
-      <w:proofErr w:type="spellStart"/>
-      <w:r>
+      <w:pPr>
         <w:rPr>
           <w:b/>
         </w:rPr>
-        <w:t>OverView</w:t>
-      </w:r>
-      <w:proofErr w:type="spellEnd"/>
+      </w:pPr>
       <w:r>
         <w:rPr>
           <w:b/>
         </w:rPr>
-        <w:t xml:space="preserve"> viewmodel</w:t>
-      </w:r>
-    </w:p>
-    <w:p>
-      <w:r>
-        <w:t xml:space="preserve">Da der i et </w:t>
+        <w:t xml:space="preserve">Master detail </w:t>
+      </w:r>
+      <w:proofErr w:type="spellStart"/>
+      <w:r>
+        <w:rPr>
+          <w:b/>
+        </w:rPr>
+        <w:t>parametiseret</w:t>
+      </w:r>
+      <w:proofErr w:type="spellEnd"/>
+    </w:p>
+    <w:p>
+      <w:r>
+        <w:t>D</w:t>
+      </w:r>
+      <w:r>
+        <w:t xml:space="preserve">et har været nødvendigt for os at tilføje yderligere kode til de </w:t>
+      </w:r>
+      <w:proofErr w:type="spellStart"/>
+      <w:r>
+        <w:t>instanceret</w:t>
+      </w:r>
+      <w:proofErr w:type="spellEnd"/>
+      <w:r>
+        <w:t xml:space="preserve"> masterdetail klasser, som er for </w:t>
+      </w:r>
+      <w:proofErr w:type="spellStart"/>
+      <w:r>
+        <w:t>specifict</w:t>
+      </w:r>
+      <w:proofErr w:type="spellEnd"/>
+      <w:r>
+        <w:t xml:space="preserve"> til at komme i </w:t>
       </w:r>
       <w:proofErr w:type="gramStart"/>
       <w:r>
-        <w:t>UI vindue</w:t>
+        <w:t>base klassen</w:t>
       </w:r>
       <w:proofErr w:type="gramEnd"/>
       <w:r>
-        <w:t xml:space="preserve"> også foregår mere end bare et master </w:t>
+        <w:t xml:space="preserve">, for eksempel har vi i undervisningsstedview, lavet et mini </w:t>
+      </w:r>
+      <w:proofErr w:type="spellStart"/>
+      <w:r>
+        <w:t>masterdetails</w:t>
+      </w:r>
+      <w:proofErr w:type="spellEnd"/>
+      <w:r>
+        <w:t xml:space="preserve">, i form af at kunne tilføje lokaler til et undervisningssteds objekt. Dette kræver </w:t>
+      </w:r>
+      <w:proofErr w:type="spellStart"/>
+      <w:r>
+        <w:t>selfølgelig</w:t>
+      </w:r>
+      <w:proofErr w:type="spellEnd"/>
+      <w:r>
+        <w:t xml:space="preserve"> yderlige kode som er unikt til lige netop dette view. </w:t>
+      </w:r>
+    </w:p>
+    <w:p>
+      <w:r>
+        <w:t xml:space="preserve">At få det lavet var lidt af en udfordring, at finde ud af hvor koden skulle skrives henne til at starte med og hvordan det bedst kunne svarer sig. Vores tankegang var om det skulle i overview klassen eller om det hørte til i </w:t>
+      </w:r>
+      <w:proofErr w:type="spellStart"/>
+      <w:r>
+        <w:t>masterdetails</w:t>
+      </w:r>
+      <w:proofErr w:type="spellEnd"/>
+      <w:r>
+        <w:t xml:space="preserve"> klassen, men efter som at stadig var en del af et større master </w:t>
       </w:r>
       <w:proofErr w:type="spellStart"/>
       <w:r>
@@ -1337,94 +1521,59 @@
       </w:r>
       <w:proofErr w:type="spellEnd"/>
       <w:r>
-        <w:t xml:space="preserve"> forhold så som </w:t>
-      </w:r>
-      <w:r>
-        <w:t xml:space="preserve">Login, har vi valgt at </w:t>
-      </w:r>
-      <w:proofErr w:type="spellStart"/>
-      <w:r>
-        <w:t>instancere</w:t>
-      </w:r>
-      <w:proofErr w:type="spellEnd"/>
-      <w:r>
-        <w:t xml:space="preserve"> alle </w:t>
-      </w:r>
-      <w:proofErr w:type="spellStart"/>
-      <w:r>
-        <w:t>relavente</w:t>
-      </w:r>
-      <w:proofErr w:type="spellEnd"/>
-      <w:r>
-        <w:t xml:space="preserve"> klasser til det enkelte view i en overview klasse, for eksempel </w:t>
-      </w:r>
-      <w:proofErr w:type="spellStart"/>
-      <w:r>
-        <w:t>BrugerOverview</w:t>
+        <w:t xml:space="preserve"> forhold, </w:t>
+      </w:r>
+      <w:proofErr w:type="spellStart"/>
+      <w:r>
+        <w:t>bestluttede</w:t>
+      </w:r>
+      <w:proofErr w:type="spellEnd"/>
+      <w:r>
+        <w:t xml:space="preserve"> vi os for at skrive koden i den </w:t>
+      </w:r>
+      <w:proofErr w:type="spellStart"/>
+      <w:r>
+        <w:t>instanceret</w:t>
+      </w:r>
+      <w:proofErr w:type="spellEnd"/>
+      <w:r>
+        <w:t xml:space="preserve"> master </w:t>
+      </w:r>
+      <w:proofErr w:type="spellStart"/>
+      <w:r>
+        <w:t>details</w:t>
+      </w:r>
+      <w:proofErr w:type="spellEnd"/>
+      <w:r>
+        <w:t xml:space="preserve"> klasse. </w:t>
+      </w:r>
+    </w:p>
+    <w:p>
+      <w:r>
+        <w:t xml:space="preserve">Koden til at tilføje lokaler til en liste, viste sig at være meget lignende den måde vi havde valgt at gøre det på i baseklassen, med en metode der tilføjer den </w:t>
+      </w:r>
+      <w:proofErr w:type="spellStart"/>
+      <w:r>
+        <w:t>string</w:t>
+      </w:r>
+      <w:proofErr w:type="spellEnd"/>
+      <w:r>
+        <w:t xml:space="preserve"> som blev indtastet i lokale </w:t>
+      </w:r>
+      <w:proofErr w:type="spellStart"/>
+      <w:r>
+        <w:t>textboxen</w:t>
       </w:r>
       <w:proofErr w:type="spellEnd"/>
       <w:r>
         <w:t xml:space="preserve">. </w:t>
       </w:r>
-    </w:p>
-    <w:p/>
-    <w:p>
-      <w:pPr>
-        <w:rPr>
-          <w:b/>
-        </w:rPr>
-      </w:pPr>
-      <w:proofErr w:type="spellStart"/>
-      <w:r>
-        <w:rPr>
-          <w:b/>
-        </w:rPr>
-        <w:t>LoginVM</w:t>
-      </w:r>
-      <w:proofErr w:type="spellEnd"/>
-    </w:p>
-    <w:p>
-      <w:proofErr w:type="spellStart"/>
-      <w:r>
-        <w:t>LoginVm</w:t>
-      </w:r>
-      <w:proofErr w:type="spellEnd"/>
-      <w:r>
-        <w:t xml:space="preserve"> klassen er ansvarlig for at styrer hvem der bliver lukket ind i systemet og gemme den bruger som bliver lukket ind i en </w:t>
-      </w:r>
-      <w:proofErr w:type="spellStart"/>
-      <w:r>
-        <w:t>static</w:t>
-      </w:r>
-      <w:proofErr w:type="spellEnd"/>
-      <w:r>
-        <w:t xml:space="preserve"> attribut. Vi bruger en </w:t>
-      </w:r>
-      <w:proofErr w:type="spellStart"/>
-      <w:r>
-        <w:t>static</w:t>
-      </w:r>
-      <w:proofErr w:type="spellEnd"/>
-      <w:r>
-        <w:t xml:space="preserve"> attribut så vi, i hver</w:t>
-      </w:r>
-      <w:r>
-        <w:t xml:space="preserve"> klasse kan sætte _</w:t>
-      </w:r>
-      <w:proofErr w:type="spellStart"/>
-      <w:r>
-        <w:t>loggedInBruger</w:t>
-      </w:r>
-      <w:proofErr w:type="spellEnd"/>
-      <w:r>
-        <w:t xml:space="preserve"> </w:t>
-      </w:r>
       <w:r>
         <w:drawing>
-          <wp:inline distT="0" distB="0" distL="0" distR="0" wp14:anchorId="0F8EA14E" wp14:editId="258AA4EA">
-            <wp:extent cx="2567006" cy="180976"/>
-            <wp:effectExtent l="0" t="0" r="5080" b="0"/>
-            <wp:docPr id="15" name="Billede 15"/>
+          <wp:inline distT="0" distB="0" distL="0" distR="0" wp14:anchorId="742A3962" wp14:editId="2BE1DEC1">
+            <wp:extent cx="3372321" cy="1114581"/>
+            <wp:effectExtent l="0" t="0" r="0" b="9525"/>
+            <wp:docPr id="3" name="Billede 3"/>
             <wp:cNvGraphicFramePr>
               <a:graphicFrameLocks xmlns:a="http://schemas.openxmlformats.org/drawingml/2006/main" noChangeAspect="1"/>
             </wp:cNvGraphicFramePr>
@@ -1444,7 +1593,7 @@
                   <pic:spPr>
                     <a:xfrm>
                       <a:off x="0" y="0"/>
-                      <a:ext cx="2567006" cy="180976"/>
+                      <a:ext cx="3372321" cy="1114581"/>
                     </a:xfrm>
                     <a:prstGeom prst="rect">
                       <a:avLst/>
@@ -1456,31 +1605,190 @@
           </wp:inline>
         </w:drawing>
       </w:r>
+    </w:p>
+    <w:p>
+      <w:r>
+        <w:t xml:space="preserve">For at få det vist i et </w:t>
+      </w:r>
+      <w:proofErr w:type="spellStart"/>
+      <w:r>
+        <w:t>listview</w:t>
+      </w:r>
+      <w:proofErr w:type="spellEnd"/>
+      <w:r>
+        <w:t xml:space="preserve"> i viewet, gjorde vi det på samme måde som i figur 4. </w:t>
+      </w:r>
+    </w:p>
+    <w:p/>
+    <w:p/>
+    <w:p/>
+    <w:p/>
+    <w:p/>
+    <w:p>
+      <w:proofErr w:type="spellStart"/>
+      <w:r>
+        <w:rPr>
+          <w:b/>
+        </w:rPr>
+        <w:t>OverView</w:t>
+      </w:r>
+      <w:proofErr w:type="spellEnd"/>
+      <w:r>
+        <w:rPr>
+          <w:b/>
+        </w:rPr>
+        <w:t xml:space="preserve"> viewmodel</w:t>
+      </w:r>
+    </w:p>
+    <w:p>
+      <w:r>
+        <w:t xml:space="preserve">Da der i et </w:t>
+      </w:r>
+      <w:proofErr w:type="gramStart"/>
+      <w:r>
+        <w:t>UI vindue</w:t>
+      </w:r>
+      <w:proofErr w:type="gramEnd"/>
+      <w:r>
+        <w:t xml:space="preserve"> også foregår mere end bare et master </w:t>
+      </w:r>
+      <w:proofErr w:type="spellStart"/>
+      <w:r>
+        <w:t>details</w:t>
+      </w:r>
+      <w:proofErr w:type="spellEnd"/>
+      <w:r>
+        <w:t xml:space="preserve"> forhold så som </w:t>
+      </w:r>
+      <w:r>
+        <w:t xml:space="preserve">Login, har vi valgt at </w:t>
+      </w:r>
+      <w:proofErr w:type="spellStart"/>
+      <w:r>
+        <w:t>instancere</w:t>
+      </w:r>
+      <w:proofErr w:type="spellEnd"/>
+      <w:r>
+        <w:t xml:space="preserve"> alle </w:t>
+      </w:r>
+      <w:proofErr w:type="spellStart"/>
+      <w:r>
+        <w:t>relavente</w:t>
+      </w:r>
+      <w:proofErr w:type="spellEnd"/>
+      <w:r>
+        <w:t xml:space="preserve"> klasser til det enkelte view i en overview klasse, for eksempel </w:t>
+      </w:r>
+      <w:proofErr w:type="spellStart"/>
+      <w:r>
+        <w:t>BrugerOverview</w:t>
+      </w:r>
+      <w:proofErr w:type="spellEnd"/>
+      <w:r>
+        <w:t xml:space="preserve">. </w:t>
+      </w:r>
+    </w:p>
+    <w:p/>
+    <w:p>
+      <w:proofErr w:type="spellStart"/>
+      <w:r>
+        <w:rPr>
+          <w:b/>
+        </w:rPr>
+        <w:t>GodBase</w:t>
+      </w:r>
+      <w:proofErr w:type="spellEnd"/>
+    </w:p>
+    <w:p>
+      <w:r>
+        <w:t xml:space="preserve">Efter at havde lavet et bar </w:t>
+      </w:r>
+      <w:proofErr w:type="spellStart"/>
+      <w:r>
+        <w:t>OverviewVm</w:t>
+      </w:r>
+      <w:proofErr w:type="spellEnd"/>
+      <w:r>
+        <w:t xml:space="preserve"> gik det hurtigt op for os at vi gentog os selv en del med henhold til login </w:t>
+      </w:r>
+      <w:proofErr w:type="spellStart"/>
+      <w:r>
+        <w:t>releteret</w:t>
+      </w:r>
+      <w:proofErr w:type="spellEnd"/>
+      <w:r>
+        <w:t xml:space="preserve"> kode. For at gøre vores kode mere dry valgte vi at lave en Baseklasse til overviewet, som </w:t>
+      </w:r>
+      <w:proofErr w:type="spellStart"/>
+      <w:r>
+        <w:t>inholder</w:t>
+      </w:r>
+      <w:proofErr w:type="spellEnd"/>
+      <w:r>
+        <w:t xml:space="preserve"> alt Login logikken.</w:t>
+      </w:r>
+    </w:p>
+    <w:p/>
+    <w:p>
+      <w:pPr>
+        <w:rPr>
+          <w:b/>
+        </w:rPr>
+      </w:pPr>
+      <w:proofErr w:type="spellStart"/>
+      <w:r>
+        <w:rPr>
+          <w:b/>
+        </w:rPr>
+        <w:t>LoginVM</w:t>
+      </w:r>
+      <w:proofErr w:type="spellEnd"/>
+    </w:p>
+    <w:p>
+      <w:proofErr w:type="spellStart"/>
+      <w:r>
+        <w:t>LoginVm</w:t>
+      </w:r>
+      <w:proofErr w:type="spellEnd"/>
+      <w:r>
+        <w:t xml:space="preserve"> klassen er ansvarlig for at styrer hvem der bliver lukket ind i systemet og gemme den bruger som bliver lukket ind i en </w:t>
+      </w:r>
+      <w:proofErr w:type="spellStart"/>
+      <w:r>
+        <w:t>static</w:t>
+      </w:r>
+      <w:proofErr w:type="spellEnd"/>
+      <w:r>
+        <w:t xml:space="preserve"> attribut. Vi bruger en </w:t>
+      </w:r>
+      <w:proofErr w:type="spellStart"/>
+      <w:r>
+        <w:t>static</w:t>
+      </w:r>
+      <w:proofErr w:type="spellEnd"/>
+      <w:r>
+        <w:t xml:space="preserve"> attribut så vi, i hver</w:t>
+      </w:r>
+      <w:r>
+        <w:t xml:space="preserve"> klasse kan sætte _</w:t>
+      </w:r>
+      <w:proofErr w:type="spellStart"/>
+      <w:r>
+        <w:t>loggedInBruger</w:t>
+      </w:r>
+      <w:proofErr w:type="spellEnd"/>
       <w:r>
         <w:t xml:space="preserve"> </w:t>
       </w:r>
-      <w:proofErr w:type="spellStart"/>
-      <w:r>
-        <w:t>attributen</w:t>
-      </w:r>
-      <w:proofErr w:type="spellEnd"/>
-      <w:r>
-        <w:t xml:space="preserve"> lig den statiske </w:t>
-      </w:r>
-      <w:proofErr w:type="spellStart"/>
-      <w:r>
-        <w:t>attribute</w:t>
-      </w:r>
-      <w:proofErr w:type="spellEnd"/>
-      <w:r>
-        <w:t xml:space="preserve"> </w:t>
-      </w:r>
-      <w:r>
+      <w:r>
+        <w:rPr>
+          <w:noProof/>
+        </w:rPr>
         <w:drawing>
-          <wp:inline distT="0" distB="0" distL="0" distR="0" wp14:anchorId="5B44DD57" wp14:editId="2EE1FE0B">
-            <wp:extent cx="3424263" cy="176214"/>
-            <wp:effectExtent l="0" t="0" r="0" b="0"/>
-            <wp:docPr id="16" name="Billede 16"/>
+          <wp:inline distT="0" distB="0" distL="0" distR="0" wp14:anchorId="0F8EA14E" wp14:editId="258AA4EA">
+            <wp:extent cx="2567006" cy="180976"/>
+            <wp:effectExtent l="0" t="0" r="5080" b="0"/>
+            <wp:docPr id="15" name="Billede 15"/>
             <wp:cNvGraphicFramePr>
               <a:graphicFrameLocks xmlns:a="http://schemas.openxmlformats.org/drawingml/2006/main" noChangeAspect="1"/>
             </wp:cNvGraphicFramePr>
@@ -1500,7 +1808,7 @@
                   <pic:spPr>
                     <a:xfrm>
                       <a:off x="0" y="0"/>
-                      <a:ext cx="3424263" cy="176214"/>
+                      <a:ext cx="2567006" cy="180976"/>
                     </a:xfrm>
                     <a:prstGeom prst="rect">
                       <a:avLst/>
@@ -1513,58 +1821,33 @@
         </w:drawing>
       </w:r>
       <w:r>
-        <w:t>.</w:t>
-      </w:r>
-    </w:p>
-    <w:p>
-      <w:r>
-        <w:t xml:space="preserve">Når </w:t>
-      </w:r>
-      <w:proofErr w:type="spellStart"/>
-      <w:r>
-        <w:t>LoginVm</w:t>
-      </w:r>
-      <w:proofErr w:type="spellEnd"/>
-      <w:r>
-        <w:t xml:space="preserve"> bliver </w:t>
-      </w:r>
-      <w:proofErr w:type="spellStart"/>
-      <w:r>
-        <w:t>instanceret</w:t>
-      </w:r>
-      <w:proofErr w:type="spellEnd"/>
-      <w:r>
-        <w:t xml:space="preserve"> kører den en metode i </w:t>
-      </w:r>
-      <w:proofErr w:type="spellStart"/>
-      <w:r>
-        <w:t>constructoren</w:t>
-      </w:r>
-      <w:proofErr w:type="spellEnd"/>
-      <w:r>
         <w:t xml:space="preserve"> </w:t>
       </w:r>
       <w:proofErr w:type="spellStart"/>
-      <w:proofErr w:type="gramStart"/>
-      <w:r>
-        <w:t>FetchFromDB</w:t>
-      </w:r>
-      <w:proofErr w:type="spellEnd"/>
-      <w:r>
-        <w:t>(</w:t>
-      </w:r>
-      <w:proofErr w:type="gramEnd"/>
-      <w:r>
-        <w:t>).</w:t>
-      </w:r>
-    </w:p>
-    <w:p>
-      <w:r>
+      <w:r>
+        <w:t>attributen</w:t>
+      </w:r>
+      <w:proofErr w:type="spellEnd"/>
+      <w:r>
+        <w:t xml:space="preserve"> lig den statiske </w:t>
+      </w:r>
+      <w:proofErr w:type="spellStart"/>
+      <w:r>
+        <w:t>attribute</w:t>
+      </w:r>
+      <w:proofErr w:type="spellEnd"/>
+      <w:r>
+        <w:t xml:space="preserve"> </w:t>
+      </w:r>
+      <w:r>
+        <w:rPr>
+          <w:noProof/>
+        </w:rPr>
         <w:drawing>
-          <wp:inline distT="0" distB="0" distL="0" distR="0" wp14:anchorId="3A015419" wp14:editId="15F0AA64">
-            <wp:extent cx="3548088" cy="1785951"/>
-            <wp:effectExtent l="0" t="0" r="0" b="5080"/>
-            <wp:docPr id="17" name="Billede 17"/>
+          <wp:inline distT="0" distB="0" distL="0" distR="0" wp14:anchorId="5B44DD57" wp14:editId="2EE1FE0B">
+            <wp:extent cx="3424263" cy="176214"/>
+            <wp:effectExtent l="0" t="0" r="0" b="0"/>
+            <wp:docPr id="16" name="Billede 16"/>
             <wp:cNvGraphicFramePr>
               <a:graphicFrameLocks xmlns:a="http://schemas.openxmlformats.org/drawingml/2006/main" noChangeAspect="1"/>
             </wp:cNvGraphicFramePr>
@@ -1584,7 +1867,7 @@
                   <pic:spPr>
                     <a:xfrm>
                       <a:off x="0" y="0"/>
-                      <a:ext cx="3548088" cy="1785951"/>
+                      <a:ext cx="3424263" cy="176214"/>
                     </a:xfrm>
                     <a:prstGeom prst="rect">
                       <a:avLst/>
@@ -1596,135 +1879,62 @@
           </wp:inline>
         </w:drawing>
       </w:r>
-    </w:p>
-    <w:p>
-      <w:r>
-        <w:t xml:space="preserve">Som laver en ny liste og gør den lig med en liste af bruger objekter fra databasen, derefter bliver de bruger objekter tilføjet til en </w:t>
-      </w:r>
-      <w:proofErr w:type="spellStart"/>
-      <w:r>
-        <w:t>dictionary</w:t>
-      </w:r>
-      <w:proofErr w:type="spellEnd"/>
-      <w:r>
-        <w:t xml:space="preserve">, med brugerens brugernavn som </w:t>
-      </w:r>
-      <w:proofErr w:type="spellStart"/>
-      <w:r>
-        <w:t>key</w:t>
-      </w:r>
-      <w:proofErr w:type="spellEnd"/>
-      <w:r>
-        <w:t xml:space="preserve"> og bruger objektet som </w:t>
-      </w:r>
-      <w:proofErr w:type="spellStart"/>
-      <w:r>
-        <w:t>value</w:t>
-      </w:r>
-      <w:proofErr w:type="spellEnd"/>
       <w:r>
         <w:t>.</w:t>
       </w:r>
     </w:p>
     <w:p>
       <w:r>
-        <w:lastRenderedPageBreak/>
-        <w:t xml:space="preserve">Grunde til at vi benytter en </w:t>
-      </w:r>
-      <w:proofErr w:type="spellStart"/>
-      <w:r>
-        <w:t>dictionary</w:t>
-      </w:r>
-      <w:proofErr w:type="spellEnd"/>
-      <w:r>
-        <w:t xml:space="preserve"> er primært </w:t>
-      </w:r>
-      <w:proofErr w:type="spellStart"/>
-      <w:r>
-        <w:t>pågrund</w:t>
-      </w:r>
-      <w:proofErr w:type="spellEnd"/>
-      <w:r>
-        <w:t xml:space="preserve"> af 2 årsager: </w:t>
-      </w:r>
-    </w:p>
-    <w:p>
-      <w:pPr>
-        <w:pStyle w:val="Listeafsnit"/>
-        <w:numPr>
-          <w:ilvl w:val="0"/>
-          <w:numId w:val="1"/>
-        </w:numPr>
-      </w:pPr>
-      <w:r>
-        <w:t xml:space="preserve">Når der kommer mange brugere og der skal søges efter en bruger er en </w:t>
-      </w:r>
-      <w:proofErr w:type="spellStart"/>
-      <w:r>
-        <w:t>dictionary</w:t>
-      </w:r>
-      <w:proofErr w:type="spellEnd"/>
-      <w:r>
-        <w:t xml:space="preserve"> meget hurtigere. </w:t>
-      </w:r>
-    </w:p>
-    <w:p>
-      <w:pPr>
-        <w:pStyle w:val="Listeafsnit"/>
-        <w:numPr>
-          <w:ilvl w:val="0"/>
-          <w:numId w:val="1"/>
-        </w:numPr>
-      </w:pPr>
-      <w:r>
-        <w:t xml:space="preserve">Ved at bruge en </w:t>
-      </w:r>
-      <w:proofErr w:type="spellStart"/>
-      <w:r>
-        <w:t>dictionary</w:t>
-      </w:r>
-      <w:proofErr w:type="spellEnd"/>
-      <w:r>
-        <w:t xml:space="preserve"> kan vi lettere udfører opgaven at søge efter de 2 </w:t>
-      </w:r>
-      <w:proofErr w:type="spellStart"/>
-      <w:r>
-        <w:t>atributes</w:t>
-      </w:r>
-      <w:proofErr w:type="spellEnd"/>
-      <w:r>
-        <w:t xml:space="preserve"> vi ønsker og sætte den endelige bruger lig med den statiske attribut givet oplysningerne er korrekte.</w:t>
-      </w:r>
-    </w:p>
-    <w:p>
-      <w:r>
-        <w:t xml:space="preserve">Selve login metoden er af typen </w:t>
-      </w:r>
-      <w:proofErr w:type="spellStart"/>
-      <w:r>
-        <w:t>bool</w:t>
-      </w:r>
-      <w:proofErr w:type="spellEnd"/>
-      <w:r>
-        <w:t xml:space="preserve">. Den starter med </w:t>
-      </w:r>
-      <w:r>
-        <w:t xml:space="preserve">et </w:t>
-      </w:r>
-      <w:proofErr w:type="spellStart"/>
-      <w:r>
-        <w:t>sanity</w:t>
-      </w:r>
-      <w:proofErr w:type="spellEnd"/>
-      <w:r>
-        <w:t xml:space="preserve"> check </w:t>
-      </w:r>
-      <w:r>
+        <w:t xml:space="preserve">Når </w:t>
+      </w:r>
+      <w:proofErr w:type="spellStart"/>
+      <w:r>
+        <w:t>LoginVm</w:t>
+      </w:r>
+      <w:proofErr w:type="spellEnd"/>
+      <w:r>
+        <w:t xml:space="preserve"> bliver </w:t>
+      </w:r>
+      <w:proofErr w:type="spellStart"/>
+      <w:r>
+        <w:t>instanceret</w:t>
+      </w:r>
+      <w:proofErr w:type="spellEnd"/>
+      <w:r>
+        <w:t xml:space="preserve"> kører den en metode i </w:t>
+      </w:r>
+      <w:proofErr w:type="spellStart"/>
+      <w:r>
+        <w:t>constructoren</w:t>
+      </w:r>
+      <w:proofErr w:type="spellEnd"/>
+      <w:r>
+        <w:t xml:space="preserve"> </w:t>
+      </w:r>
+      <w:proofErr w:type="spellStart"/>
+      <w:proofErr w:type="gramStart"/>
+      <w:r>
+        <w:t>FetchFromDB</w:t>
+      </w:r>
+      <w:proofErr w:type="spellEnd"/>
+      <w:r>
+        <w:t>(</w:t>
+      </w:r>
+      <w:proofErr w:type="gramEnd"/>
+      <w:r>
+        <w:t>).</w:t>
+      </w:r>
+    </w:p>
+    <w:p>
+      <w:r>
+        <w:rPr>
+          <w:noProof/>
+        </w:rPr>
         <w:drawing>
-          <wp:inline distT="0" distB="0" distL="0" distR="0" wp14:anchorId="0EB44CF9" wp14:editId="0056AFA3">
-            <wp:extent cx="2890859" cy="833444"/>
-            <wp:effectExtent l="0" t="0" r="5080" b="5080"/>
-            <wp:docPr id="18" name="Billede 18"/>
+          <wp:inline distT="0" distB="0" distL="0" distR="0" wp14:anchorId="3A015419" wp14:editId="15F0AA64">
+            <wp:extent cx="3548088" cy="1785951"/>
+            <wp:effectExtent l="0" t="0" r="0" b="5080"/>
+            <wp:docPr id="17" name="Billede 17"/>
             <wp:cNvGraphicFramePr>
               <a:graphicFrameLocks xmlns:a="http://schemas.openxmlformats.org/drawingml/2006/main" noChangeAspect="1"/>
             </wp:cNvGraphicFramePr>
@@ -1744,7 +1954,7 @@
                   <pic:spPr>
                     <a:xfrm>
                       <a:off x="0" y="0"/>
-                      <a:ext cx="2890859" cy="833444"/>
+                      <a:ext cx="3548088" cy="1785951"/>
                     </a:xfrm>
                     <a:prstGeom prst="rect">
                       <a:avLst/>
@@ -1759,30 +1969,137 @@
     </w:p>
     <w:p>
       <w:r>
-        <w:t xml:space="preserve">Hvorefter hvis </w:t>
-      </w:r>
-      <w:proofErr w:type="gramStart"/>
-      <w:r>
-        <w:t>brugernavn !</w:t>
-      </w:r>
-      <w:proofErr w:type="gramEnd"/>
-      <w:r>
-        <w:t xml:space="preserve">= </w:t>
-      </w:r>
-      <w:proofErr w:type="spellStart"/>
-      <w:r>
-        <w:t>null</w:t>
-      </w:r>
-      <w:proofErr w:type="spellEnd"/>
-      <w:r>
-        <w:t xml:space="preserve">, </w:t>
-      </w:r>
-      <w:r>
+        <w:t xml:space="preserve">Som laver en ny liste og gør den lig med en liste af bruger objekter fra databasen, derefter bliver de bruger objekter tilføjet til en </w:t>
+      </w:r>
+      <w:proofErr w:type="spellStart"/>
+      <w:r>
+        <w:t>dictionary</w:t>
+      </w:r>
+      <w:proofErr w:type="spellEnd"/>
+      <w:r>
+        <w:t xml:space="preserve">, med brugerens brugernavn som </w:t>
+      </w:r>
+      <w:proofErr w:type="spellStart"/>
+      <w:r>
+        <w:t>key</w:t>
+      </w:r>
+      <w:proofErr w:type="spellEnd"/>
+      <w:r>
+        <w:t xml:space="preserve"> og bruger objektet som </w:t>
+      </w:r>
+      <w:proofErr w:type="spellStart"/>
+      <w:r>
+        <w:t>value</w:t>
+      </w:r>
+      <w:proofErr w:type="spellEnd"/>
+      <w:r>
+        <w:t>.</w:t>
+      </w:r>
+    </w:p>
+    <w:p>
+      <w:r>
+        <w:t xml:space="preserve">Grunde til at vi benytter en </w:t>
+      </w:r>
+      <w:proofErr w:type="spellStart"/>
+      <w:r>
+        <w:t>dictionary</w:t>
+      </w:r>
+      <w:proofErr w:type="spellEnd"/>
+      <w:r>
+        <w:t xml:space="preserve"> er primært </w:t>
+      </w:r>
+      <w:proofErr w:type="spellStart"/>
+      <w:r>
+        <w:t>pågrund</w:t>
+      </w:r>
+      <w:proofErr w:type="spellEnd"/>
+      <w:r>
+        <w:t xml:space="preserve"> af 2 årsager: </w:t>
+      </w:r>
+    </w:p>
+    <w:p>
+      <w:pPr>
+        <w:pStyle w:val="Listeafsnit"/>
+        <w:numPr>
+          <w:ilvl w:val="0"/>
+          <w:numId w:val="1"/>
+        </w:numPr>
+      </w:pPr>
+      <w:r>
+        <w:t xml:space="preserve">Når der kommer mange brugere og der skal søges efter en bruger er en </w:t>
+      </w:r>
+      <w:proofErr w:type="spellStart"/>
+      <w:r>
+        <w:t>dictionary</w:t>
+      </w:r>
+      <w:proofErr w:type="spellEnd"/>
+      <w:r>
+        <w:t xml:space="preserve"> meget hurtigere. </w:t>
+      </w:r>
+    </w:p>
+    <w:p>
+      <w:pPr>
+        <w:pStyle w:val="Listeafsnit"/>
+        <w:numPr>
+          <w:ilvl w:val="0"/>
+          <w:numId w:val="1"/>
+        </w:numPr>
+      </w:pPr>
+      <w:r>
+        <w:t xml:space="preserve">Ved at bruge en </w:t>
+      </w:r>
+      <w:proofErr w:type="spellStart"/>
+      <w:r>
+        <w:t>dictionary</w:t>
+      </w:r>
+      <w:proofErr w:type="spellEnd"/>
+      <w:r>
+        <w:t xml:space="preserve"> kan vi lettere udfører opgaven at søge efter de 2 </w:t>
+      </w:r>
+      <w:proofErr w:type="spellStart"/>
+      <w:r>
+        <w:t>atributes</w:t>
+      </w:r>
+      <w:proofErr w:type="spellEnd"/>
+      <w:r>
+        <w:t xml:space="preserve"> vi ønsker og sætte den endelige bruger lig med den statiske attribut givet oplysningerne er korrekte.</w:t>
+      </w:r>
+    </w:p>
+    <w:p/>
+    <w:p/>
+    <w:p>
+      <w:r>
+        <w:lastRenderedPageBreak/>
+        <w:t xml:space="preserve">Selve login metoden er af typen </w:t>
+      </w:r>
+      <w:proofErr w:type="spellStart"/>
+      <w:r>
+        <w:t>bool</w:t>
+      </w:r>
+      <w:proofErr w:type="spellEnd"/>
+      <w:r>
+        <w:t xml:space="preserve">. Den starter med </w:t>
+      </w:r>
+      <w:r>
+        <w:t xml:space="preserve">et </w:t>
+      </w:r>
+      <w:proofErr w:type="spellStart"/>
+      <w:r>
+        <w:t>sanity</w:t>
+      </w:r>
+      <w:proofErr w:type="spellEnd"/>
+      <w:r>
+        <w:t xml:space="preserve"> check </w:t>
+      </w:r>
+      <w:r>
+        <w:rPr>
+          <w:noProof/>
+        </w:rPr>
         <w:drawing>
-          <wp:inline distT="0" distB="0" distL="0" distR="0" wp14:anchorId="10333BC5" wp14:editId="0679CE88">
-            <wp:extent cx="3529038" cy="242889"/>
-            <wp:effectExtent l="0" t="0" r="0" b="5080"/>
-            <wp:docPr id="19" name="Billede 19"/>
+          <wp:inline distT="0" distB="0" distL="0" distR="0" wp14:anchorId="0EB44CF9" wp14:editId="0056AFA3">
+            <wp:extent cx="2890859" cy="833444"/>
+            <wp:effectExtent l="0" t="0" r="5080" b="5080"/>
+            <wp:docPr id="18" name="Billede 18"/>
             <wp:cNvGraphicFramePr>
               <a:graphicFrameLocks xmlns:a="http://schemas.openxmlformats.org/drawingml/2006/main" noChangeAspect="1"/>
             </wp:cNvGraphicFramePr>
@@ -1802,7 +2119,7 @@
                   <pic:spPr>
                     <a:xfrm>
                       <a:off x="0" y="0"/>
-                      <a:ext cx="3529038" cy="242889"/>
+                      <a:ext cx="2890859" cy="833444"/>
                     </a:xfrm>
                     <a:prstGeom prst="rect">
                       <a:avLst/>
@@ -1817,59 +2134,33 @@
     </w:p>
     <w:p>
       <w:r>
-        <w:t xml:space="preserve">Ser vi om det </w:t>
-      </w:r>
-      <w:proofErr w:type="spellStart"/>
-      <w:r>
-        <w:t>username</w:t>
-      </w:r>
-      <w:proofErr w:type="spellEnd"/>
-      <w:r>
-        <w:t xml:space="preserve"> som er indtastet også findes i vores </w:t>
-      </w:r>
-      <w:proofErr w:type="spellStart"/>
-      <w:r>
-        <w:t>dictionary</w:t>
-      </w:r>
-      <w:proofErr w:type="spellEnd"/>
-      <w:r>
-        <w:t xml:space="preserve">, vi søger efter </w:t>
-      </w:r>
-      <w:proofErr w:type="spellStart"/>
-      <w:r>
-        <w:t>key</w:t>
-      </w:r>
-      <w:proofErr w:type="spellEnd"/>
-      <w:r>
-        <w:t>.</w:t>
-      </w:r>
-    </w:p>
-    <w:p>
-      <w:r>
-        <w:t xml:space="preserve">Hvis brugeren findes gør vi </w:t>
+        <w:t xml:space="preserve">Hvorefter hvis </w:t>
       </w:r>
       <w:proofErr w:type="gramStart"/>
       <w:r>
-        <w:t>den</w:t>
+        <w:t>brugernavn !</w:t>
       </w:r>
       <w:proofErr w:type="gramEnd"/>
       <w:r>
-        <w:t xml:space="preserve"> fundne brugere lig med en </w:t>
-      </w:r>
-      <w:proofErr w:type="spellStart"/>
-      <w:r>
-        <w:t>attribute</w:t>
-      </w:r>
-      <w:proofErr w:type="spellEnd"/>
-      <w:r>
-        <w:t xml:space="preserve"> af typen bruger </w:t>
-      </w:r>
-      <w:r>
+        <w:t xml:space="preserve">= </w:t>
+      </w:r>
+      <w:proofErr w:type="spellStart"/>
+      <w:r>
+        <w:t>null</w:t>
+      </w:r>
+      <w:proofErr w:type="spellEnd"/>
+      <w:r>
+        <w:t xml:space="preserve">, </w:t>
+      </w:r>
+      <w:r>
+        <w:rPr>
+          <w:noProof/>
+        </w:rPr>
         <w:drawing>
-          <wp:inline distT="0" distB="0" distL="0" distR="0" wp14:anchorId="44562C98" wp14:editId="5D164295">
-            <wp:extent cx="4095780" cy="1338272"/>
-            <wp:effectExtent l="0" t="0" r="0" b="0"/>
-            <wp:docPr id="20" name="Billede 20"/>
+          <wp:inline distT="0" distB="0" distL="0" distR="0" wp14:anchorId="10333BC5" wp14:editId="0679CE88">
+            <wp:extent cx="3529038" cy="242889"/>
+            <wp:effectExtent l="0" t="0" r="0" b="5080"/>
+            <wp:docPr id="19" name="Billede 19"/>
             <wp:cNvGraphicFramePr>
               <a:graphicFrameLocks xmlns:a="http://schemas.openxmlformats.org/drawingml/2006/main" noChangeAspect="1"/>
             </wp:cNvGraphicFramePr>
@@ -1889,7 +2180,7 @@
                   <pic:spPr>
                     <a:xfrm>
                       <a:off x="0" y="0"/>
-                      <a:ext cx="4095780" cy="1338272"/>
+                      <a:ext cx="3529038" cy="242889"/>
                     </a:xfrm>
                     <a:prstGeom prst="rect">
                       <a:avLst/>
@@ -1904,24 +2195,44 @@
     </w:p>
     <w:p>
       <w:r>
-        <w:t xml:space="preserve">Til sidst </w:t>
-      </w:r>
-      <w:proofErr w:type="spellStart"/>
-      <w:r>
-        <w:t>checker</w:t>
-      </w:r>
-      <w:proofErr w:type="spellEnd"/>
-      <w:r>
-        <w:t xml:space="preserve"> vi for om den fundne brugers password stemmer overen</w:t>
-      </w:r>
-      <w:r>
-        <w:t>s</w:t>
-      </w:r>
-      <w:r>
-        <w:t xml:space="preserve"> med, det password som er blevet indtastet</w:t>
-      </w:r>
-      <w:r>
-        <w:t xml:space="preserve">, er det korrekt gør vi den statiske </w:t>
+        <w:t xml:space="preserve">Ser vi om det </w:t>
+      </w:r>
+      <w:proofErr w:type="spellStart"/>
+      <w:r>
+        <w:t>username</w:t>
+      </w:r>
+      <w:proofErr w:type="spellEnd"/>
+      <w:r>
+        <w:t xml:space="preserve"> som er indtastet også findes i vores </w:t>
+      </w:r>
+      <w:proofErr w:type="spellStart"/>
+      <w:r>
+        <w:t>dictionary</w:t>
+      </w:r>
+      <w:proofErr w:type="spellEnd"/>
+      <w:r>
+        <w:t xml:space="preserve">, vi søger efter </w:t>
+      </w:r>
+      <w:proofErr w:type="spellStart"/>
+      <w:r>
+        <w:t>key</w:t>
+      </w:r>
+      <w:proofErr w:type="spellEnd"/>
+      <w:r>
+        <w:t>.</w:t>
+      </w:r>
+    </w:p>
+    <w:p>
+      <w:r>
+        <w:t xml:space="preserve">Hvis brugeren findes gør vi </w:t>
+      </w:r>
+      <w:proofErr w:type="gramStart"/>
+      <w:r>
+        <w:t>den</w:t>
+      </w:r>
+      <w:proofErr w:type="gramEnd"/>
+      <w:r>
+        <w:t xml:space="preserve"> fundne brugere lig med en </w:t>
       </w:r>
       <w:proofErr w:type="spellStart"/>
       <w:r>
@@ -1929,16 +2240,17 @@
       </w:r>
       <w:proofErr w:type="spellEnd"/>
       <w:r>
-        <w:t xml:space="preserve"> lig med den fundne bruger, og returner true.</w:t>
-      </w:r>
-    </w:p>
-    <w:p>
-      <w:r>
+        <w:t xml:space="preserve"> af typen bruger </w:t>
+      </w:r>
+      <w:r>
+        <w:rPr>
+          <w:noProof/>
+        </w:rPr>
         <w:drawing>
-          <wp:inline distT="0" distB="0" distL="0" distR="0" wp14:anchorId="576DC36A" wp14:editId="665D8F0F">
-            <wp:extent cx="3390925" cy="1276359"/>
+          <wp:inline distT="0" distB="0" distL="0" distR="0" wp14:anchorId="44562C98" wp14:editId="5D164295">
+            <wp:extent cx="4095780" cy="1338272"/>
             <wp:effectExtent l="0" t="0" r="0" b="0"/>
-            <wp:docPr id="22" name="Billede 22"/>
+            <wp:docPr id="20" name="Billede 20"/>
             <wp:cNvGraphicFramePr>
               <a:graphicFrameLocks xmlns:a="http://schemas.openxmlformats.org/drawingml/2006/main" noChangeAspect="1"/>
             </wp:cNvGraphicFramePr>
@@ -1958,7 +2270,7 @@
                   <pic:spPr>
                     <a:xfrm>
                       <a:off x="0" y="0"/>
-                      <a:ext cx="3390925" cy="1276359"/>
+                      <a:ext cx="4095780" cy="1338272"/>
                     </a:xfrm>
                     <a:prstGeom prst="rect">
                       <a:avLst/>
@@ -1973,57 +2285,44 @@
     </w:p>
     <w:p>
       <w:r>
-        <w:t xml:space="preserve">Hvis det er ikke er gældende, sætter vi brugernavn og password til </w:t>
-      </w:r>
-      <w:proofErr w:type="spellStart"/>
-      <w:r>
-        <w:t>null</w:t>
-      </w:r>
-      <w:proofErr w:type="spellEnd"/>
-      <w:r>
-        <w:t xml:space="preserve"> og returner false.</w:t>
-      </w:r>
-    </w:p>
-    <w:p>
-      <w:r>
-        <w:rPr>
-          <w:b/>
-        </w:rPr>
-        <w:t>Problemet</w:t>
-      </w:r>
-      <w:r>
-        <w:rPr>
-          <w:b/>
-        </w:rPr>
-        <w:t>:</w:t>
-      </w:r>
-    </w:p>
-    <w:p>
-      <w:r>
-        <w:t xml:space="preserve">Problemet vi løb ind i med dette var at få det bindet til en knap og få den til at kører metoden før den sendte brugeren videre. I første omgang </w:t>
-      </w:r>
-      <w:proofErr w:type="spellStart"/>
-      <w:r>
-        <w:t>checkede</w:t>
-      </w:r>
-      <w:proofErr w:type="spellEnd"/>
-      <w:r>
-        <w:t xml:space="preserve"> den koden men om den så var true eller false sendte den alligevel brugeren videre, ved hjælp af </w:t>
-      </w:r>
-      <w:proofErr w:type="spellStart"/>
-      <w:r>
-        <w:t>Click</w:t>
-      </w:r>
-      <w:proofErr w:type="spellEnd"/>
-      <w:r>
-        <w:t xml:space="preserve"> eventen i XAML </w:t>
-      </w:r>
-      <w:r>
+        <w:t xml:space="preserve">Til sidst </w:t>
+      </w:r>
+      <w:proofErr w:type="spellStart"/>
+      <w:r>
+        <w:t>checker</w:t>
+      </w:r>
+      <w:proofErr w:type="spellEnd"/>
+      <w:r>
+        <w:t xml:space="preserve"> vi for om den fundne brugers password stemmer overen</w:t>
+      </w:r>
+      <w:r>
+        <w:t>s</w:t>
+      </w:r>
+      <w:r>
+        <w:t xml:space="preserve"> med, det password som er blevet indtastet</w:t>
+      </w:r>
+      <w:r>
+        <w:t xml:space="preserve">, er det korrekt gør vi den statiske </w:t>
+      </w:r>
+      <w:proofErr w:type="spellStart"/>
+      <w:r>
+        <w:t>attribute</w:t>
+      </w:r>
+      <w:proofErr w:type="spellEnd"/>
+      <w:r>
+        <w:t xml:space="preserve"> lig med den fundne bruger, og returner true.</w:t>
+      </w:r>
+    </w:p>
+    <w:p>
+      <w:r>
+        <w:rPr>
+          <w:noProof/>
+        </w:rPr>
         <w:drawing>
-          <wp:inline distT="0" distB="0" distL="0" distR="0" wp14:anchorId="12290B2D" wp14:editId="3DCE3FA3">
-            <wp:extent cx="923932" cy="147639"/>
-            <wp:effectExtent l="0" t="0" r="0" b="5080"/>
-            <wp:docPr id="24" name="Billede 24"/>
+          <wp:inline distT="0" distB="0" distL="0" distR="0" wp14:anchorId="576DC36A" wp14:editId="665D8F0F">
+            <wp:extent cx="3390925" cy="1276359"/>
+            <wp:effectExtent l="0" t="0" r="0" b="0"/>
+            <wp:docPr id="22" name="Billede 22"/>
             <wp:cNvGraphicFramePr>
               <a:graphicFrameLocks xmlns:a="http://schemas.openxmlformats.org/drawingml/2006/main" noChangeAspect="1"/>
             </wp:cNvGraphicFramePr>
@@ -2043,7 +2342,7 @@
                   <pic:spPr>
                     <a:xfrm>
                       <a:off x="0" y="0"/>
-                      <a:ext cx="923932" cy="147639"/>
+                      <a:ext cx="3390925" cy="1276359"/>
                     </a:xfrm>
                     <a:prstGeom prst="rect">
                       <a:avLst/>
@@ -2055,52 +2354,63 @@
           </wp:inline>
         </w:drawing>
       </w:r>
-      <w:r>
-        <w:t>.</w:t>
-      </w:r>
-    </w:p>
-    <w:p>
-      <w:pPr>
+    </w:p>
+    <w:p>
+      <w:r>
+        <w:t xml:space="preserve">Hvis det er ikke er gældende, sætter vi brugernavn og password til </w:t>
+      </w:r>
+      <w:proofErr w:type="spellStart"/>
+      <w:r>
+        <w:t>null</w:t>
+      </w:r>
+      <w:proofErr w:type="spellEnd"/>
+      <w:r>
+        <w:t xml:space="preserve"> og returner false.</w:t>
+      </w:r>
+    </w:p>
+    <w:p>
+      <w:r>
         <w:rPr>
           <w:b/>
         </w:rPr>
-      </w:pPr>
+        <w:t>Problemet</w:t>
+      </w:r>
       <w:r>
         <w:rPr>
           <w:b/>
         </w:rPr>
-        <w:t>Løsningen:</w:t>
-      </w:r>
-    </w:p>
-    <w:p>
-      <w:r>
-        <w:lastRenderedPageBreak/>
-        <w:t xml:space="preserve">Løsningen blev at kører </w:t>
-      </w:r>
-      <w:proofErr w:type="spellStart"/>
-      <w:r>
-        <w:t>commandoen</w:t>
-      </w:r>
-      <w:proofErr w:type="spellEnd"/>
-      <w:r>
-        <w:t xml:space="preserve"> fra </w:t>
-      </w:r>
-      <w:proofErr w:type="spellStart"/>
-      <w:r>
-        <w:t>codebehind</w:t>
-      </w:r>
-      <w:proofErr w:type="spellEnd"/>
-      <w:r>
-        <w:t>.</w:t>
-      </w:r>
-      <w:bookmarkStart w:id="0" w:name="_GoBack"/>
-      <w:bookmarkEnd w:id="0"/>
-      <w:r>
+        <w:t>:</w:t>
+      </w:r>
+    </w:p>
+    <w:p>
+      <w:r>
+        <w:t xml:space="preserve">Problemet vi løb ind i med dette var at få det bindet til en knap og få den til at kører metoden før den sendte brugeren videre. I første omgang </w:t>
+      </w:r>
+      <w:proofErr w:type="spellStart"/>
+      <w:r>
+        <w:t>checkede</w:t>
+      </w:r>
+      <w:proofErr w:type="spellEnd"/>
+      <w:r>
+        <w:t xml:space="preserve"> den koden men om den så var true eller false sendte den alligevel brugeren videre, ved hjælp af </w:t>
+      </w:r>
+      <w:proofErr w:type="spellStart"/>
+      <w:r>
+        <w:t>Click</w:t>
+      </w:r>
+      <w:proofErr w:type="spellEnd"/>
+      <w:r>
+        <w:t xml:space="preserve"> eventen i XAML </w:t>
+      </w:r>
+      <w:r>
+        <w:rPr>
+          <w:noProof/>
+        </w:rPr>
         <w:drawing>
-          <wp:inline distT="0" distB="0" distL="0" distR="0" wp14:anchorId="01F70532" wp14:editId="15D53A36">
-            <wp:extent cx="4176743" cy="1314460"/>
-            <wp:effectExtent l="0" t="0" r="0" b="0"/>
-            <wp:docPr id="25" name="Billede 25"/>
+          <wp:inline distT="0" distB="0" distL="0" distR="0" wp14:anchorId="12290B2D" wp14:editId="3DCE3FA3">
+            <wp:extent cx="923932" cy="147639"/>
+            <wp:effectExtent l="0" t="0" r="0" b="5080"/>
+            <wp:docPr id="24" name="Billede 24"/>
             <wp:cNvGraphicFramePr>
               <a:graphicFrameLocks xmlns:a="http://schemas.openxmlformats.org/drawingml/2006/main" noChangeAspect="1"/>
             </wp:cNvGraphicFramePr>
@@ -2120,6 +2430,94 @@
                   <pic:spPr>
                     <a:xfrm>
                       <a:off x="0" y="0"/>
+                      <a:ext cx="923932" cy="147639"/>
+                    </a:xfrm>
+                    <a:prstGeom prst="rect">
+                      <a:avLst/>
+                    </a:prstGeom>
+                  </pic:spPr>
+                </pic:pic>
+              </a:graphicData>
+            </a:graphic>
+          </wp:inline>
+        </w:drawing>
+      </w:r>
+      <w:r>
+        <w:t>.</w:t>
+      </w:r>
+    </w:p>
+    <w:p>
+      <w:pPr>
+        <w:rPr>
+          <w:b/>
+        </w:rPr>
+      </w:pPr>
+      <w:r>
+        <w:rPr>
+          <w:b/>
+        </w:rPr>
+        <w:t>Løsningen:</w:t>
+      </w:r>
+    </w:p>
+    <w:p>
+      <w:r>
+        <w:t xml:space="preserve">Løsningen blev at </w:t>
+      </w:r>
+      <w:r>
+        <w:t xml:space="preserve">kører </w:t>
+      </w:r>
+      <w:proofErr w:type="spellStart"/>
+      <w:r>
+        <w:t>commandoen</w:t>
+      </w:r>
+      <w:proofErr w:type="spellEnd"/>
+      <w:r>
+        <w:t xml:space="preserve"> fra </w:t>
+      </w:r>
+      <w:proofErr w:type="spellStart"/>
+      <w:r>
+        <w:t>codebehind</w:t>
+      </w:r>
+      <w:proofErr w:type="spellEnd"/>
+      <w:r>
+        <w:t xml:space="preserve">, til </w:t>
+      </w:r>
+      <w:proofErr w:type="spellStart"/>
+      <w:r>
+        <w:t>click</w:t>
+      </w:r>
+      <w:proofErr w:type="spellEnd"/>
+      <w:r>
+        <w:t xml:space="preserve"> eventen.</w:t>
+      </w:r>
+      <w:r>
+        <w:rPr>
+          <w:noProof/>
+        </w:rPr>
+        <w:drawing>
+          <wp:inline distT="0" distB="0" distL="0" distR="0" wp14:anchorId="01F70532" wp14:editId="15D53A36">
+            <wp:extent cx="4176743" cy="1314460"/>
+            <wp:effectExtent l="0" t="0" r="0" b="0"/>
+            <wp:docPr id="25" name="Billede 25"/>
+            <wp:cNvGraphicFramePr>
+              <a:graphicFrameLocks xmlns:a="http://schemas.openxmlformats.org/drawingml/2006/main" noChangeAspect="1"/>
+            </wp:cNvGraphicFramePr>
+            <a:graphic xmlns:a="http://schemas.openxmlformats.org/drawingml/2006/main">
+              <a:graphicData uri="http://schemas.openxmlformats.org/drawingml/2006/picture">
+                <pic:pic xmlns:pic="http://schemas.openxmlformats.org/drawingml/2006/picture">
+                  <pic:nvPicPr>
+                    <pic:cNvPr id="1" name=""/>
+                    <pic:cNvPicPr/>
+                  </pic:nvPicPr>
+                  <pic:blipFill>
+                    <a:blip r:embed="rId25"/>
+                    <a:stretch>
+                      <a:fillRect/>
+                    </a:stretch>
+                  </pic:blipFill>
+                  <pic:spPr>
+                    <a:xfrm>
+                      <a:off x="0" y="0"/>
                       <a:ext cx="4176743" cy="1314460"/>
                     </a:xfrm>
                     <a:prstGeom prst="rect">
@@ -2134,6 +2532,309 @@
       </w:r>
       <w:r>
         <w:t xml:space="preserve"> </w:t>
+      </w:r>
+    </w:p>
+    <w:p/>
+    <w:p>
+      <w:pPr>
+        <w:rPr>
+          <w:b/>
+        </w:rPr>
+      </w:pPr>
+      <w:r>
+        <w:rPr>
+          <w:b/>
+        </w:rPr>
+        <w:t>GUI</w:t>
+      </w:r>
+    </w:p>
+    <w:p>
+      <w:r>
+        <w:t>Vi har i løbet af projektet haft kontakt med vores kunde (</w:t>
+      </w:r>
+      <w:proofErr w:type="spellStart"/>
+      <w:r>
+        <w:t>mohammed</w:t>
+      </w:r>
+      <w:proofErr w:type="spellEnd"/>
+      <w:r>
+        <w:t xml:space="preserve">) når vi havde noget nyt at vise ham, så vi kunne se om det levet op til kundens forventninger, og hvad der skulle laves om. Vores første møde med kunde viste vi ham vores UI og login funktion samt oprettelse af en bruger. Dette var kunden ganske tilfreds med og vi fortsatte. Den næste demo gik ud på at vist kunden oprettelse af undervisningssted og tilhørende lokale, her var kunden også glad for funktionalitet men var lidt utilfreds over brugervenligheden og </w:t>
+      </w:r>
+      <w:proofErr w:type="spellStart"/>
+      <w:r>
+        <w:t>generalt</w:t>
+      </w:r>
+      <w:proofErr w:type="spellEnd"/>
+      <w:r>
+        <w:t xml:space="preserve"> vore</w:t>
+      </w:r>
+      <w:r>
+        <w:t>s</w:t>
+      </w:r>
+      <w:r>
+        <w:t xml:space="preserve"> GUI.</w:t>
+      </w:r>
+    </w:p>
+    <w:p/>
+    <w:p>
+      <w:r>
+        <w:t>Vores første udkast af GUI:</w:t>
+      </w:r>
+    </w:p>
+    <w:p>
+      <w:r>
+        <w:drawing>
+          <wp:inline distT="0" distB="0" distL="0" distR="0" wp14:anchorId="7BEDB8AA" wp14:editId="41776088">
+            <wp:extent cx="6115904" cy="3467584"/>
+            <wp:effectExtent l="0" t="0" r="0" b="0"/>
+            <wp:docPr id="6" name="Billede 6"/>
+            <wp:cNvGraphicFramePr>
+              <a:graphicFrameLocks xmlns:a="http://schemas.openxmlformats.org/drawingml/2006/main" noChangeAspect="1"/>
+            </wp:cNvGraphicFramePr>
+            <a:graphic xmlns:a="http://schemas.openxmlformats.org/drawingml/2006/main">
+              <a:graphicData uri="http://schemas.openxmlformats.org/drawingml/2006/picture">
+                <pic:pic xmlns:pic="http://schemas.openxmlformats.org/drawingml/2006/picture">
+                  <pic:nvPicPr>
+                    <pic:cNvPr id="1" name=""/>
+                    <pic:cNvPicPr/>
+                  </pic:nvPicPr>
+                  <pic:blipFill>
+                    <a:blip r:embed="rId26"/>
+                    <a:stretch>
+                      <a:fillRect/>
+                    </a:stretch>
+                  </pic:blipFill>
+                  <pic:spPr>
+                    <a:xfrm>
+                      <a:off x="0" y="0"/>
+                      <a:ext cx="6115904" cy="3467584"/>
+                    </a:xfrm>
+                    <a:prstGeom prst="rect">
+                      <a:avLst/>
+                    </a:prstGeom>
+                  </pic:spPr>
+                </pic:pic>
+              </a:graphicData>
+            </a:graphic>
+          </wp:inline>
+        </w:drawing>
+      </w:r>
+    </w:p>
+    <w:p>
+      <w:r>
+        <w:t xml:space="preserve">Tanken bag dette design var at havde venstre navigations menu og toppen af programmet altid være det samme, for let at kunne arbejdet ind i </w:t>
+      </w:r>
+      <w:proofErr w:type="gramStart"/>
+      <w:r>
+        <w:t>muskel hukommelsen</w:t>
+      </w:r>
+      <w:proofErr w:type="gramEnd"/>
+      <w:r>
+        <w:t xml:space="preserve"> hvordan man navigeret rundt som bruger.</w:t>
+      </w:r>
+    </w:p>
+    <w:p>
+      <w:r>
+        <w:t xml:space="preserve">Med et </w:t>
+      </w:r>
+      <w:proofErr w:type="spellStart"/>
+      <w:r>
+        <w:t>listview</w:t>
+      </w:r>
+      <w:proofErr w:type="spellEnd"/>
+      <w:r>
+        <w:t xml:space="preserve"> til venstre og </w:t>
+      </w:r>
+      <w:proofErr w:type="spellStart"/>
+      <w:r>
+        <w:t>details</w:t>
+      </w:r>
+      <w:proofErr w:type="spellEnd"/>
+      <w:r>
+        <w:t xml:space="preserve"> til højre.</w:t>
+      </w:r>
+    </w:p>
+    <w:p>
+      <w:r>
+        <w:t>Ude i venstre side havde vi, som sagt en navigations menu, så ci kunne komme rundt til de andre views. I toppen havde vi planlagt en form for stifinder, så jo længere ind i programmet man kom, ville de opdatere sig. Så for eksempel, klikkede man på kurser, så ville sted 1 vise kurser, derefter trykkede man på opret kursus og blev taget til opret kursus view, og sted 2 vil nu skrive opret kursus, så var tanken det skulle kunne fungere som knapper så man kunne gå tilbage til et tidligere skridt nemt, som var det en stifinder i Windows.</w:t>
+      </w:r>
+    </w:p>
+    <w:p/>
+    <w:p/>
+    <w:p>
+      <w:r>
+        <w:lastRenderedPageBreak/>
+        <w:t xml:space="preserve">Andet udkast: </w:t>
+      </w:r>
+    </w:p>
+    <w:p>
+      <w:r>
+        <w:drawing>
+          <wp:inline distT="0" distB="0" distL="0" distR="0" wp14:anchorId="5076F065" wp14:editId="5C1A1C72">
+            <wp:extent cx="6120130" cy="3495040"/>
+            <wp:effectExtent l="0" t="0" r="0" b="0"/>
+            <wp:docPr id="21" name="Billede 21"/>
+            <wp:cNvGraphicFramePr>
+              <a:graphicFrameLocks xmlns:a="http://schemas.openxmlformats.org/drawingml/2006/main" noChangeAspect="1"/>
+            </wp:cNvGraphicFramePr>
+            <a:graphic xmlns:a="http://schemas.openxmlformats.org/drawingml/2006/main">
+              <a:graphicData uri="http://schemas.openxmlformats.org/drawingml/2006/picture">
+                <pic:pic xmlns:pic="http://schemas.openxmlformats.org/drawingml/2006/picture">
+                  <pic:nvPicPr>
+                    <pic:cNvPr id="1" name=""/>
+                    <pic:cNvPicPr/>
+                  </pic:nvPicPr>
+                  <pic:blipFill>
+                    <a:blip r:embed="rId27"/>
+                    <a:stretch>
+                      <a:fillRect/>
+                    </a:stretch>
+                  </pic:blipFill>
+                  <pic:spPr>
+                    <a:xfrm>
+                      <a:off x="0" y="0"/>
+                      <a:ext cx="6120130" cy="3495040"/>
+                    </a:xfrm>
+                    <a:prstGeom prst="rect">
+                      <a:avLst/>
+                    </a:prstGeom>
+                  </pic:spPr>
+                </pic:pic>
+              </a:graphicData>
+            </a:graphic>
+          </wp:inline>
+        </w:drawing>
+      </w:r>
+    </w:p>
+    <w:p>
+      <w:r>
+        <w:t xml:space="preserve">Her er et første udkast af det nye GUI. Her har vi ændret GUI helt og starter med en stor titel af firmaets navn, herunder en menu bar for navigation rundt i programmet, vi bibeholder vores </w:t>
+      </w:r>
+      <w:proofErr w:type="spellStart"/>
+      <w:r>
+        <w:t>tidliger</w:t>
+      </w:r>
+      <w:proofErr w:type="spellEnd"/>
+      <w:r>
+        <w:t xml:space="preserve"> </w:t>
+      </w:r>
+      <w:proofErr w:type="spellStart"/>
+      <w:r>
+        <w:t>setup</w:t>
+      </w:r>
+      <w:proofErr w:type="spellEnd"/>
+      <w:r>
+        <w:t xml:space="preserve"> med et </w:t>
+      </w:r>
+      <w:proofErr w:type="spellStart"/>
+      <w:r>
+        <w:t>listview</w:t>
+      </w:r>
+      <w:proofErr w:type="spellEnd"/>
+      <w:r>
+        <w:t xml:space="preserve"> til venstre og detaljer til højre. Dette GUI har mere detaljeret beskrivelse af hvad du kigger på, og klar afgrænsning af hvor grænserne af hvert GUI element starter og stopper i form af sorte linjer.</w:t>
+      </w:r>
+    </w:p>
+    <w:p>
+      <w:r>
+        <w:t>Tredje udkast:</w:t>
+      </w:r>
+    </w:p>
+    <w:p>
+      <w:bookmarkStart w:id="0" w:name="_GoBack"/>
+      <w:bookmarkEnd w:id="0"/>
+    </w:p>
+    <w:p/>
+    <w:p>
+      <w:r>
+        <w:rPr>
+          <w:b/>
+        </w:rPr>
+        <w:t>Del konklusion:</w:t>
+      </w:r>
+    </w:p>
+    <w:p>
+      <w:r>
+        <w:t xml:space="preserve">Vi synes at model lags koden var relativ simpel at skrive, det var nødvendigt at lave lidt ændringer i </w:t>
+      </w:r>
+      <w:r>
+        <w:t>designet</w:t>
+      </w:r>
+      <w:r>
+        <w:t xml:space="preserve">, som det skred fremad, men det er jo </w:t>
+      </w:r>
+      <w:r>
+        <w:t>pointen</w:t>
+      </w:r>
+      <w:r>
+        <w:t xml:space="preserve"> med </w:t>
+      </w:r>
+      <w:proofErr w:type="spellStart"/>
+      <w:r>
+        <w:t>Unified</w:t>
+      </w:r>
+      <w:proofErr w:type="spellEnd"/>
+      <w:r>
+        <w:t xml:space="preserve"> </w:t>
+      </w:r>
+      <w:proofErr w:type="spellStart"/>
+      <w:r>
+        <w:t>process</w:t>
+      </w:r>
+      <w:proofErr w:type="spellEnd"/>
+      <w:r>
+        <w:t xml:space="preserve">. </w:t>
+      </w:r>
+      <w:r>
+        <w:t>Nævn ligt</w:t>
+      </w:r>
+      <w:r>
+        <w:t xml:space="preserve"> at vi havde glemt at tage højde for nogle metoder i kursus og undervisningssteds klasserne. Udover det kørte det ganske glat, vores problemer kom først rigtigt på spil da vi skulle skrive viewmodellerne, at få det hele til at snakke sammen, som vi havde forstillet os under designet viste sig at tage meget længere tid end forventet, og er desværre årsagen til at vi har måtte </w:t>
+      </w:r>
+      <w:proofErr w:type="spellStart"/>
+      <w:r>
+        <w:t>unscope</w:t>
+      </w:r>
+      <w:proofErr w:type="spellEnd"/>
+      <w:r>
+        <w:t xml:space="preserve"> lidt i projektet. Dvs. vi har valgt ikke at lave </w:t>
+      </w:r>
+      <w:proofErr w:type="gramStart"/>
+      <w:r>
+        <w:t>betalings klassen</w:t>
+      </w:r>
+      <w:proofErr w:type="gramEnd"/>
+      <w:r>
+        <w:t xml:space="preserve"> og det der medfulgte der, for at få mere tid til at fixe de problemer vi havde med viewmodellen. </w:t>
+      </w:r>
+    </w:p>
+    <w:p>
+      <w:r>
+        <w:t xml:space="preserve">Da vi startede projektet var vi alle enige om at vi ville prøve at skrive det så smart, som vi var i stand til med vores nuværende </w:t>
+      </w:r>
+      <w:proofErr w:type="spellStart"/>
+      <w:r>
+        <w:t>earfaring</w:t>
+      </w:r>
+      <w:proofErr w:type="spellEnd"/>
+      <w:r>
+        <w:t xml:space="preserve">, det betød blandt andet at lave </w:t>
+      </w:r>
+      <w:proofErr w:type="gramStart"/>
+      <w:r>
+        <w:t>database klasserne</w:t>
+      </w:r>
+      <w:proofErr w:type="gramEnd"/>
+      <w:r>
+        <w:t xml:space="preserve"> </w:t>
+      </w:r>
+      <w:proofErr w:type="spellStart"/>
+      <w:r>
+        <w:t>generic</w:t>
+      </w:r>
+      <w:proofErr w:type="spellEnd"/>
+      <w:r>
+        <w:t xml:space="preserve"> for at gøre programmet mere dry, dette havde vi regnet ville tage 1 uges tid, men ente med at tage 3-4 uger. </w:t>
       </w:r>
     </w:p>
     <w:p/>
@@ -3027,7 +3728,7 @@
 </file>
 
 <file path=customXml/itemProps1.xml><?xml version="1.0" encoding="utf-8"?>
-<ds:datastoreItem xmlns:ds="http://schemas.openxmlformats.org/officeDocument/2006/customXml" ds:itemID="{288FB48F-F878-4595-A908-DB22F40E2C6A}">
+<ds:datastoreItem xmlns:ds="http://schemas.openxmlformats.org/officeDocument/2006/customXml" ds:itemID="{D052BAC1-30F7-4464-AF34-4D32EE652A9D}">
   <ds:schemaRefs>
     <ds:schemaRef ds:uri="http://schemas.openxmlformats.org/officeDocument/2006/bibliography"/>
   </ds:schemaRefs>

</xml_diff>

<commit_message>
yderligere UI v2 implementeret. samt små ændringer i viewmodel til kursus
</commit_message>
<xml_diff>
--- a/Documenter/kode til rapport.docx
+++ b/Documenter/kode til rapport.docx
@@ -1569,6 +1569,9 @@
         <w:t xml:space="preserve">. </w:t>
       </w:r>
       <w:r>
+        <w:rPr>
+          <w:noProof/>
+        </w:rPr>
         <w:drawing>
           <wp:inline distT="0" distB="0" distL="0" distR="0" wp14:anchorId="742A3962" wp14:editId="2BE1DEC1">
             <wp:extent cx="3372321" cy="1114581"/>
@@ -1642,15 +1645,7 @@
     </w:p>
     <w:p>
       <w:r>
-        <w:t xml:space="preserve">Da der i et </w:t>
-      </w:r>
-      <w:proofErr w:type="gramStart"/>
-      <w:r>
-        <w:t>UI vindue</w:t>
-      </w:r>
-      <w:proofErr w:type="gramEnd"/>
-      <w:r>
-        <w:t xml:space="preserve"> også foregår mere end bare et master </w:t>
+        <w:t xml:space="preserve">Da der i et UI vindue også foregår mere end bare et master </w:t>
       </w:r>
       <w:proofErr w:type="spellStart"/>
       <w:r>
@@ -1671,11 +1666,11 @@
       <w:r>
         <w:t xml:space="preserve"> alle </w:t>
       </w:r>
-      <w:proofErr w:type="spellStart"/>
-      <w:r>
-        <w:t>relavente</w:t>
-      </w:r>
-      <w:proofErr w:type="spellEnd"/>
+      <w:r>
+        <w:t>relevante</w:t>
+      </w:r>
+      <w:bookmarkStart w:id="0" w:name="_GoBack"/>
+      <w:bookmarkEnd w:id="0"/>
       <w:r>
         <w:t xml:space="preserve"> klasser til det enkelte view i en overview klasse, for eksempel </w:t>
       </w:r>
@@ -2566,13 +2561,7 @@
       </w:r>
       <w:proofErr w:type="spellEnd"/>
       <w:r>
-        <w:t xml:space="preserve"> vore</w:t>
-      </w:r>
-      <w:r>
-        <w:t>s</w:t>
-      </w:r>
-      <w:r>
-        <w:t xml:space="preserve"> GUI.</w:t>
+        <w:t xml:space="preserve"> vores GUI.</w:t>
       </w:r>
     </w:p>
     <w:p/>
@@ -2583,6 +2572,9 @@
     </w:p>
     <w:p>
       <w:r>
+        <w:rPr>
+          <w:noProof/>
+        </w:rPr>
         <w:drawing>
           <wp:inline distT="0" distB="0" distL="0" distR="0" wp14:anchorId="7BEDB8AA" wp14:editId="41776088">
             <wp:extent cx="6115904" cy="3467584"/>
@@ -2656,7 +2648,13 @@
     </w:p>
     <w:p>
       <w:r>
-        <w:t>Ude i venstre side havde vi, som sagt en navigations menu, så ci kunne komme rundt til de andre views. I toppen havde vi planlagt en form for stifinder, så jo længere ind i programmet man kom, ville de opdatere sig. Så for eksempel, klikkede man på kurser, så ville sted 1 vise kurser, derefter trykkede man på opret kursus og blev taget til opret kursus view, og sted 2 vil nu skrive opret kursus, så var tanken det skulle kunne fungere som knapper så man kunne gå tilbage til et tidligere skridt nemt, som var det en stifinder i Windows.</w:t>
+        <w:t>Ude i venstre side havde vi, so</w:t>
+      </w:r>
+      <w:r>
+        <w:t>m sagt en navigations menu, så v</w:t>
+      </w:r>
+      <w:r>
+        <w:t>i kunne komme rundt til de andre views. I toppen havde vi planlagt en form for stifinder, så jo længere ind i programmet man kom, ville de opdatere sig. Så for eksempel, klikkede man på kurser, så ville sted 1 vise kurser, derefter trykkede man på opret kursus og blev taget til opret kursus view, og sted 2 vil nu skrive opret kursus, så var tanken det skulle kunne fungere som knapper så man kunne gå tilbage til et tidligere skridt nemt, som var det en stifinder i Windows.</w:t>
       </w:r>
     </w:p>
     <w:p/>
@@ -2669,6 +2667,9 @@
     </w:p>
     <w:p>
       <w:r>
+        <w:rPr>
+          <w:noProof/>
+        </w:rPr>
         <w:drawing>
           <wp:inline distT="0" distB="0" distL="0" distR="0" wp14:anchorId="5076F065" wp14:editId="5C1A1C72">
             <wp:extent cx="6120130" cy="3495040"/>
@@ -2737,20 +2738,118 @@
     </w:p>
     <w:p>
       <w:r>
-        <w:t>Tredje udkast:</w:t>
-      </w:r>
-    </w:p>
-    <w:p>
-      <w:bookmarkStart w:id="0" w:name="_GoBack"/>
-      <w:bookmarkEnd w:id="0"/>
+        <w:t>endelige</w:t>
+      </w:r>
+      <w:r>
+        <w:t xml:space="preserve"> udkast:</w:t>
+      </w:r>
+    </w:p>
+    <w:p>
+      <w:r>
+        <w:rPr>
+          <w:noProof/>
+        </w:rPr>
+        <w:drawing>
+          <wp:inline distT="0" distB="0" distL="0" distR="0" wp14:anchorId="50AF4DDD" wp14:editId="4574203B">
+            <wp:extent cx="6120130" cy="3462020"/>
+            <wp:effectExtent l="0" t="0" r="0" b="5080"/>
+            <wp:docPr id="4" name="Billede 4"/>
+            <wp:cNvGraphicFramePr>
+              <a:graphicFrameLocks xmlns:a="http://schemas.openxmlformats.org/drawingml/2006/main" noChangeAspect="1"/>
+            </wp:cNvGraphicFramePr>
+            <a:graphic xmlns:a="http://schemas.openxmlformats.org/drawingml/2006/main">
+              <a:graphicData uri="http://schemas.openxmlformats.org/drawingml/2006/picture">
+                <pic:pic xmlns:pic="http://schemas.openxmlformats.org/drawingml/2006/picture">
+                  <pic:nvPicPr>
+                    <pic:cNvPr id="1" name=""/>
+                    <pic:cNvPicPr/>
+                  </pic:nvPicPr>
+                  <pic:blipFill>
+                    <a:blip r:embed="rId28"/>
+                    <a:stretch>
+                      <a:fillRect/>
+                    </a:stretch>
+                  </pic:blipFill>
+                  <pic:spPr>
+                    <a:xfrm>
+                      <a:off x="0" y="0"/>
+                      <a:ext cx="6120130" cy="3462020"/>
+                    </a:xfrm>
+                    <a:prstGeom prst="rect">
+                      <a:avLst/>
+                    </a:prstGeom>
+                  </pic:spPr>
+                </pic:pic>
+              </a:graphicData>
+            </a:graphic>
+          </wp:inline>
+        </w:drawing>
+      </w:r>
+    </w:p>
+    <w:p>
+      <w:r>
+        <w:lastRenderedPageBreak/>
+        <w:t xml:space="preserve">Her har vi igen taget udgangspunkt i </w:t>
+      </w:r>
+      <w:proofErr w:type="spellStart"/>
+      <w:r>
+        <w:t>Touchpoints</w:t>
+      </w:r>
+      <w:proofErr w:type="spellEnd"/>
+      <w:r>
+        <w:t xml:space="preserve"> originale farver, deres </w:t>
+      </w:r>
+      <w:proofErr w:type="gramStart"/>
+      <w:r>
+        <w:t>mørke røde</w:t>
+      </w:r>
+      <w:proofErr w:type="gramEnd"/>
+      <w:r>
+        <w:t xml:space="preserve"> og brugt det farve tema, til at bringe mere liv i vores GUI.</w:t>
+      </w:r>
+      <w:r>
+        <w:t xml:space="preserve"> Vi har tilføjet en baggrunds farve til de </w:t>
+      </w:r>
+      <w:proofErr w:type="spellStart"/>
+      <w:r>
+        <w:t>stackpanels</w:t>
+      </w:r>
+      <w:proofErr w:type="spellEnd"/>
+      <w:r>
+        <w:t>, som holder detaljerne, for lettere at kunne adskille dem fra hinanden. Vi er meget tilfredse med hvordan vore endelig GUI kom til at se ud.</w:t>
+      </w:r>
+      <w:r>
+        <w:t xml:space="preserve"> </w:t>
+      </w:r>
     </w:p>
     <w:p/>
+    <w:p/>
     <w:p>
       <w:r>
         <w:rPr>
           <w:b/>
         </w:rPr>
-        <w:t>Del konklusion:</w:t>
+        <w:t>Del konklusion</w:t>
+      </w:r>
+      <w:r>
+        <w:rPr>
+          <w:b/>
+        </w:rPr>
+        <w:t xml:space="preserve"> og </w:t>
+      </w:r>
+      <w:proofErr w:type="spellStart"/>
+      <w:r>
+        <w:rPr>
+          <w:b/>
+        </w:rPr>
+        <w:t>reflektion</w:t>
+      </w:r>
+      <w:proofErr w:type="spellEnd"/>
+      <w:r>
+        <w:rPr>
+          <w:b/>
+        </w:rPr>
+        <w:t>:</w:t>
       </w:r>
     </w:p>
     <w:p>
@@ -2789,7 +2888,27 @@
         <w:t>Nævn ligt</w:t>
       </w:r>
       <w:r>
-        <w:t xml:space="preserve"> at vi havde glemt at tage højde for nogle metoder i kursus og undervisningssteds klasserne. Udover det kørte det ganske glat, vores problemer kom først rigtigt på spil da vi skulle skrive viewmodellerne, at få det hele til at snakke sammen, som vi havde forstillet os under designet viste sig at tage meget længere tid end forventet, og er desværre årsagen til at vi har måtte </w:t>
+        <w:t xml:space="preserve"> at vi havde glemt at tage højde for nogle metoder i kursus og undervisningssteds klasserne. Udover </w:t>
+      </w:r>
+      <w:r>
+        <w:t xml:space="preserve">det var der ikke andre vanskeligheder med </w:t>
+      </w:r>
+      <w:proofErr w:type="gramStart"/>
+      <w:r>
+        <w:t>model laget</w:t>
+      </w:r>
+      <w:proofErr w:type="gramEnd"/>
+      <w:r>
+        <w:t>.</w:t>
+      </w:r>
+      <w:r>
+        <w:t xml:space="preserve"> </w:t>
+      </w:r>
+      <w:r>
+        <w:t>V</w:t>
+      </w:r>
+      <w:r>
+        <w:t xml:space="preserve">ores problemer kom først rigtigt på spil da vi skulle skrive viewmodellerne, at få det hele til at snakke sammen, som vi havde forstillet os under designet viste sig at tage meget længere tid end forventet, og er desværre årsagen til at vi har måtte </w:t>
       </w:r>
       <w:proofErr w:type="spellStart"/>
       <w:r>
@@ -2797,44 +2916,79 @@
       </w:r>
       <w:proofErr w:type="spellEnd"/>
       <w:r>
-        <w:t xml:space="preserve"> lidt i projektet. Dvs. vi har valgt ikke at lave </w:t>
+        <w:t xml:space="preserve"> lidt i projektet. Dvs.</w:t>
+      </w:r>
+      <w:r>
+        <w:t xml:space="preserve"> at vi har valgt ikke at lave iteration 3</w:t>
+      </w:r>
+      <w:r>
+        <w:t>, for at få mere tid til at fi</w:t>
+      </w:r>
+      <w:r>
+        <w:t>ks</w:t>
+      </w:r>
+      <w:r>
+        <w:t xml:space="preserve">e de problemer vi havde med viewmodellen. </w:t>
+      </w:r>
+    </w:p>
+    <w:p>
+      <w:r>
+        <w:t xml:space="preserve">Da vi startede projektet var vi alle enige om at vi ville prøve at skrive det så smart, som vi var i stand til med vores nuværende </w:t>
+      </w:r>
+      <w:r>
+        <w:t>erfaring</w:t>
+      </w:r>
+      <w:r>
+        <w:t xml:space="preserve">, det betød blandt andet at lave </w:t>
       </w:r>
       <w:proofErr w:type="gramStart"/>
       <w:r>
-        <w:t>betalings klassen</w:t>
+        <w:t>database klasserne</w:t>
       </w:r>
       <w:proofErr w:type="gramEnd"/>
       <w:r>
-        <w:t xml:space="preserve"> og det der medfulgte der, for at få mere tid til at fixe de problemer vi havde med viewmodellen. </w:t>
-      </w:r>
-    </w:p>
-    <w:p>
-      <w:r>
-        <w:t xml:space="preserve">Da vi startede projektet var vi alle enige om at vi ville prøve at skrive det så smart, som vi var i stand til med vores nuværende </w:t>
-      </w:r>
-      <w:proofErr w:type="spellStart"/>
-      <w:r>
-        <w:t>earfaring</w:t>
-      </w:r>
-      <w:proofErr w:type="spellEnd"/>
-      <w:r>
-        <w:t xml:space="preserve">, det betød blandt andet at lave </w:t>
+        <w:t xml:space="preserve"> </w:t>
+      </w:r>
+      <w:proofErr w:type="spellStart"/>
+      <w:r>
+        <w:t>generic</w:t>
+      </w:r>
+      <w:proofErr w:type="spellEnd"/>
+      <w:r>
+        <w:t xml:space="preserve"> for at gøre programmet mere dry, dette havde vi regnet ville tage 1 uges tid, men ente med at tage </w:t>
+      </w:r>
+      <w:r>
+        <w:t>2-</w:t>
+      </w:r>
+      <w:r>
+        <w:t>3 uger.</w:t>
+      </w:r>
+      <w:r>
+        <w:t xml:space="preserve"> Hvilke betød, at når viewmodellerne skulle kodes, blev der taget udgangspunkt i lokale kollektionerne og ikke </w:t>
       </w:r>
       <w:proofErr w:type="gramStart"/>
       <w:r>
-        <w:t>database klasserne</w:t>
+        <w:t>database forbindelsen</w:t>
       </w:r>
       <w:proofErr w:type="gramEnd"/>
       <w:r>
+        <w:t>. Tanken bag de lokale kollektioner var dog at de skulle kundes sættes lig med en liste fra databasen med objekter der fra.</w:t>
+      </w:r>
+      <w:r>
+        <w:t xml:space="preserve"> Dette program er ikke et stort program, men er trods alt det største program vi har lavet til dato. C# og </w:t>
+      </w:r>
+      <w:proofErr w:type="spellStart"/>
+      <w:r>
+        <w:t>Xaml</w:t>
+      </w:r>
+      <w:proofErr w:type="spellEnd"/>
+      <w:r>
+        <w:t>, virker som et godt værktøj til at skrive programmer i denne størrelse, med mere erfaring og bedre koordination er vi sikker på at vi ville kunne havde færdig gjort alle projektets iterationer.</w:t>
+      </w:r>
+    </w:p>
+    <w:p>
+      <w:r>
         <w:t xml:space="preserve"> </w:t>
-      </w:r>
-      <w:proofErr w:type="spellStart"/>
-      <w:r>
-        <w:t>generic</w:t>
-      </w:r>
-      <w:proofErr w:type="spellEnd"/>
-      <w:r>
-        <w:t xml:space="preserve"> for at gøre programmet mere dry, dette havde vi regnet ville tage 1 uges tid, men ente med at tage 3-4 uger. </w:t>
       </w:r>
     </w:p>
     <w:p/>
@@ -3728,7 +3882,7 @@
 </file>
 
 <file path=customXml/itemProps1.xml><?xml version="1.0" encoding="utf-8"?>
-<ds:datastoreItem xmlns:ds="http://schemas.openxmlformats.org/officeDocument/2006/customXml" ds:itemID="{D052BAC1-30F7-4464-AF34-4D32EE652A9D}">
+<ds:datastoreItem xmlns:ds="http://schemas.openxmlformats.org/officeDocument/2006/customXml" ds:itemID="{6C8A1773-70AC-4E1F-B742-267751DACAAD}">
   <ds:schemaRefs>
     <ds:schemaRef ds:uri="http://schemas.openxmlformats.org/officeDocument/2006/bibliography"/>
   </ds:schemaRefs>

</xml_diff>